<commit_message>
some little things added just interesting cheat sheets and stuff. Maybe a few updated notes
</commit_message>
<xml_diff>
--- a/webAppHackingNotes/http request smuggling/browser-powered.docx
+++ b/webAppHackingNotes/http request smuggling/browser-powered.docx
@@ -265,7 +265,17 @@
           <w:b/>
           <w:bCs/>
         </w:rPr>
-        <w:t xml:space="preserve">******In the wild, we've mostly observed this behavior on endpoints that simply aren't expecting POST requests, so they implicitly assume that no requests have a body. Endpoints that trigger server-level redirects and requests for static files are prime </w:t>
+        <w:t>******</w:t>
+      </w:r>
+      <w:r>
+        <w:t>In the wild, we've mostly observed this behavior on endpoints that simply aren't expecting POST requests, so they implicitly assume that no requests have a body.</w:t>
+      </w:r>
+      <w:r>
+        <w:rPr>
+          <w:b/>
+          <w:bCs/>
+        </w:rPr>
+        <w:t xml:space="preserve"> Endpoints that trigger server-level redirects and requests for static files are prime </w:t>
       </w:r>
       <w:proofErr w:type="gramStart"/>
       <w:r>
@@ -354,7 +364,17 @@
       </w:r>
     </w:p>
     <w:p>
-      <w:r>
+      <w:pPr>
+        <w:rPr>
+          <w:b/>
+          <w:bCs/>
+        </w:rPr>
+      </w:pPr>
+      <w:r>
+        <w:rPr>
+          <w:b/>
+          <w:bCs/>
+        </w:rPr>
         <w:t xml:space="preserve">Eliciting CL.0 Behavior: </w:t>
       </w:r>
     </w:p>
@@ -366,42 +386,73 @@
         </w:rPr>
       </w:pPr>
       <w:r>
+        <w:rPr>
+          <w:b/>
+          <w:bCs/>
+        </w:rPr>
         <w:t xml:space="preserve">If no endpoints directly jump out as </w:t>
       </w:r>
       <w:proofErr w:type="gramStart"/>
       <w:r>
+        <w:rPr>
+          <w:b/>
+          <w:bCs/>
+        </w:rPr>
         <w:t>vulnerable</w:t>
       </w:r>
       <w:proofErr w:type="gramEnd"/>
       <w:r>
-        <w:t xml:space="preserve"> we can manually try to elicit this behavior. </w:t>
-      </w:r>
-      <w:r>
-        <w:rPr>
-          <w:b/>
-          <w:bCs/>
-        </w:rPr>
-        <w:t xml:space="preserve"> </w:t>
-      </w:r>
-    </w:p>
-    <w:p>
-      <w:r>
+        <w:rPr>
+          <w:b/>
+          <w:bCs/>
+        </w:rPr>
+        <w:t xml:space="preserve"> we can manually try to elicit this behavior.  </w:t>
+      </w:r>
+    </w:p>
+    <w:p>
+      <w:pPr>
+        <w:rPr>
+          <w:b/>
+          <w:bCs/>
+        </w:rPr>
+      </w:pPr>
+      <w:r>
+        <w:rPr>
+          <w:b/>
+          <w:bCs/>
+        </w:rPr>
         <w:t>When a request's headers trigger a server error, some servers issue an error response without consuming the request body off the socket. If they don't close the connection afterwards, this can provide an alternative CL.0 desync vector.</w:t>
       </w:r>
     </w:p>
     <w:p>
-      <w:r>
+      <w:pPr>
+        <w:rPr>
+          <w:b/>
+          <w:bCs/>
+        </w:rPr>
+      </w:pPr>
+      <w:r>
+        <w:rPr>
+          <w:b/>
+          <w:bCs/>
+        </w:rPr>
         <w:t>You can also try using GET requests with an obfuscated Content-Length header. If you're able to hide this from the back-end server but not the front-end, this also has the potential to cause a desync. We looked at some </w:t>
       </w:r>
       <w:hyperlink r:id="rId5" w:anchor="te-te-behavior-obfuscating-the-te-header" w:history="1">
         <w:r>
           <w:rPr>
             <w:rStyle w:val="Hyperlink"/>
+            <w:b/>
+            <w:bCs/>
           </w:rPr>
           <w:t>header obfuscation techniques</w:t>
         </w:r>
       </w:hyperlink>
       <w:r>
+        <w:rPr>
+          <w:b/>
+          <w:bCs/>
+        </w:rPr>
         <w:t> when we covered TE.TE request smuggling.</w:t>
       </w:r>
     </w:p>
@@ -469,11 +520,36 @@
           <w:rPr>
             <w:rStyle w:val="Hyperlink"/>
           </w:rPr>
-          <w:t>downgrade HTTP/2 requests to HTTP/1</w:t>
+          <w:t>downgrad</w:t>
+        </w:r>
+        <w:r>
+          <w:rPr>
+            <w:rStyle w:val="Hyperlink"/>
+          </w:rPr>
+          <w:t>e</w:t>
+        </w:r>
+        <w:r>
+          <w:rPr>
+            <w:rStyle w:val="Hyperlink"/>
+          </w:rPr>
+          <w:t xml:space="preserve"> HTTP/2 requests to HTTP/1</w:t>
         </w:r>
       </w:hyperlink>
       <w:r>
         <w:t> may be vulnerable to an equivalent "H2.0" issue if the back-end server ignores the Content-Length header of the downgraded request.</w:t>
+      </w:r>
+      <w:r>
+        <w:t xml:space="preserve"> </w:t>
+      </w:r>
+      <w:r>
+        <w:rPr>
+          <w:b/>
+          <w:bCs/>
+        </w:rPr>
+        <w:t>Essentially the exact same attack vector just on HTTP/2 frontend</w:t>
+      </w:r>
+      <w:r>
+        <w:t>.</w:t>
       </w:r>
     </w:p>
     <w:p>
@@ -555,6 +631,7 @@
         </w:numPr>
       </w:pPr>
       <w:r>
+        <w:lastRenderedPageBreak/>
         <w:t>The JavaScript causes the victim's browser to issue a request to the vulnerable website. This contains an attacker-controlled request prefix in its body, much like a normal request smuggling attack.</w:t>
       </w:r>
     </w:p>
@@ -566,7 +643,6 @@
         </w:numPr>
       </w:pPr>
       <w:r>
-        <w:lastRenderedPageBreak/>
         <w:t>The malicious prefix is left on the server's TCP/TLS socket after it responds to the initial request, desyncing the connection with the browser.</w:t>
       </w:r>
     </w:p>
@@ -811,7 +887,15 @@
           <w:b/>
           <w:bCs/>
         </w:rPr>
-        <w:t>The simplest way to probe for this behavior is by sending a request in which the specified Content-Length is longer than the actual body:</w:t>
+        <w:t xml:space="preserve">The simplest way to probe for this </w:t>
+      </w:r>
+      <w:r>
+        <w:rPr>
+          <w:b/>
+          <w:bCs/>
+        </w:rPr>
+        <w:lastRenderedPageBreak/>
+        <w:t>behavior is by sending a request in which the specified Content-Length is longer than the actual body:</w:t>
       </w:r>
     </w:p>
     <w:p>
@@ -833,7 +917,6 @@
         </w:numPr>
       </w:pPr>
       <w:r>
-        <w:lastRenderedPageBreak/>
         <w:t>If you get an immediate response, you've potentially found a CSD vector. This warrants further investigation.</w:t>
       </w:r>
     </w:p>
@@ -998,6 +1081,7 @@
         </w:numPr>
       </w:pPr>
       <w:r>
+        <w:lastRenderedPageBreak/>
         <w:t>Use a browser that is </w:t>
       </w:r>
       <w:r>
@@ -1030,7 +1114,6 @@
         </w:numPr>
       </w:pPr>
       <w:r>
-        <w:lastRenderedPageBreak/>
         <w:t xml:space="preserve">Go to the site from which you plan to launch the attack on the victim. This must be on a different domain to the vulnerable site and be accessed over HTTPS. </w:t>
       </w:r>
       <w:proofErr w:type="gramStart"/>
@@ -1409,6 +1492,7 @@
     </w:p>
     <w:p>
       <w:r>
+        <w:lastRenderedPageBreak/>
         <w:t>When you run this command, you should see two requests on the </w:t>
       </w:r>
       <w:r>
@@ -1434,7 +1518,6 @@
           <w:b/>
           <w:bCs/>
         </w:rPr>
-        <w:lastRenderedPageBreak/>
         <w:t>Handling redirects</w:t>
       </w:r>
     </w:p>
@@ -1665,31 +1748,27 @@
         </w:pBdr>
       </w:pPr>
       <w:r>
-        <w:t xml:space="preserve">Essentially this can have a similar impact </w:t>
+        <w:t xml:space="preserve">Essentially this can have a similar impact as normal request </w:t>
       </w:r>
       <w:proofErr w:type="gramStart"/>
       <w:r>
-        <w:t>as</w:t>
+        <w:t>smuggling</w:t>
       </w:r>
       <w:proofErr w:type="gramEnd"/>
       <w:r>
-        <w:t xml:space="preserve"> normal request </w:t>
+        <w:t xml:space="preserve"> but it has a lot more prerequisites and is harder to exploit. </w:t>
       </w:r>
       <w:proofErr w:type="gramStart"/>
       <w:r>
-        <w:t>smuggling</w:t>
+        <w:t>Still</w:t>
       </w:r>
       <w:proofErr w:type="gramEnd"/>
       <w:r>
-        <w:t xml:space="preserve"> but it has a lot more prerequisites and is harder to exploit. </w:t>
-      </w:r>
-      <w:proofErr w:type="gramStart"/>
-      <w:r>
-        <w:t>Still</w:t>
-      </w:r>
-      <w:proofErr w:type="gramEnd"/>
-      <w:r>
-        <w:t xml:space="preserve"> it is a good thing to keep in mind. Follow the methodology to the T here and it shouldn’t be that bad to exploit. Don’t forget we will need to find some functionality on the site that allows us to store text (probably of a </w:t>
+        <w:t xml:space="preserve"> it is a good thing to keep in mind. Follow the methodology to the T here and it shouldn’t be that bad to exploit. Don’t forget we will need to find some </w:t>
+      </w:r>
+      <w:r>
+        <w:lastRenderedPageBreak/>
+        <w:t xml:space="preserve">functionality on the site that allows us to store text (probably of a </w:t>
       </w:r>
       <w:proofErr w:type="gramStart"/>
       <w:r>
@@ -1729,7 +1808,6 @@
           <w:b/>
           <w:bCs/>
         </w:rPr>
-        <w:lastRenderedPageBreak/>
         <w:t>Client Side</w:t>
       </w:r>
       <w:proofErr w:type="gramEnd"/>
@@ -1983,6 +2061,7 @@
     </w:p>
     <w:p>
       <w:r>
+        <w:lastRenderedPageBreak/>
         <w:t xml:space="preserve">    })</w:t>
       </w:r>
     </w:p>
@@ -1993,167 +2072,166 @@
     </w:p>
     <w:p>
       <w:r>
+        <w:t>This will poison the cache, albeit with an infinite redirect back to your script. You can confirm this by viewing the script in a browser and studying the </w:t>
+      </w:r>
+      <w:r>
+        <w:rPr>
+          <w:b/>
+          <w:bCs/>
+        </w:rPr>
+        <w:t>Network</w:t>
+      </w:r>
+      <w:r>
+        <w:t> tab in the developer tools.</w:t>
+      </w:r>
+    </w:p>
+    <w:p>
+      <w:pPr>
+        <w:rPr>
+          <w:b/>
+          <w:bCs/>
+        </w:rPr>
+      </w:pPr>
+      <w:r>
+        <w:rPr>
+          <w:b/>
+          <w:bCs/>
+        </w:rPr>
+        <w:t>Note</w:t>
+      </w:r>
+    </w:p>
+    <w:p>
+      <w:r>
+        <w:t>You need to trigger the follow-up request via a top-level navigation to the target domain. Due to the way browsers partition their cache, issuing a cross-domain request using </w:t>
+      </w:r>
+      <w:proofErr w:type="gramStart"/>
+      <w:r>
+        <w:t>fetch(</w:t>
+      </w:r>
+      <w:proofErr w:type="gramEnd"/>
+      <w:r>
+        <w:t>) will poison the wrong cache.</w:t>
+      </w:r>
+    </w:p>
+    <w:p>
+      <w:pPr>
+        <w:rPr>
+          <w:b/>
+          <w:bCs/>
+        </w:rPr>
+      </w:pPr>
+      <w:r>
+        <w:rPr>
+          <w:b/>
+          <w:bCs/>
+        </w:rPr>
+        <w:t>Triggering the resource import</w:t>
+      </w:r>
+    </w:p>
+    <w:p>
+      <w:r>
+        <w:t>Sending your victim into an infinite loop may be mildly irritating, but it's not much of an exploit. You now need to further develop your script so that when the browser returns having already poisoned its cache, it is navigated to a page on the vulnerable site that will trigger the resource import. This is easily achieved using conditional statements to execute different code depending on whether the browser window has viewed your script already.</w:t>
+      </w:r>
+    </w:p>
+    <w:p>
+      <w:r>
+        <w:t>When the browser attempts to import the resource on the target site, it will use its poisoned cache entry and be redirected back to your malicious page for a third time.</w:t>
+      </w:r>
+    </w:p>
+    <w:p>
+      <w:pPr>
+        <w:rPr>
+          <w:b/>
+          <w:bCs/>
+        </w:rPr>
+      </w:pPr>
+      <w:r>
+        <w:rPr>
+          <w:b/>
+          <w:bCs/>
+        </w:rPr>
+        <w:t>Delivering a payload</w:t>
+      </w:r>
+    </w:p>
+    <w:p>
+      <w:r>
+        <w:t>At this stage, you've laid the foundations for an attack, but the final challenge is working out how to deliver a potentially harmful payload.</w:t>
+      </w:r>
+    </w:p>
+    <w:p>
+      <w:r>
+        <w:t>Initially, the victim's browser loads your malicious page as HTML and executes the nested JavaScript in the context of your own domain. When it eventually attempts to import the JavaScript resource on the target domain and gets redirected to your malicious page, you'll notice that the script doesn't execute. This is because you're still serving HTML when the browser is expecting JavaScript.</w:t>
+      </w:r>
+    </w:p>
+    <w:p>
+      <w:r>
+        <w:t>For an actual exploit, you need a way to serve plain JavaScript from the same endpoint, while ensuring that this only executes at this final stage to avoid interfering with the setup requests.</w:t>
+      </w:r>
+    </w:p>
+    <w:p>
+      <w:r>
+        <w:t>One possible approach is to create a polyglot payload by wrapping the HTML in JavaScript comments:</w:t>
+      </w:r>
+    </w:p>
+    <w:p>
+      <w:proofErr w:type="gramStart"/>
+      <w:r>
+        <w:t>alert(</w:t>
+      </w:r>
+      <w:proofErr w:type="gramEnd"/>
+      <w:r>
+        <w:t>1);</w:t>
+      </w:r>
+    </w:p>
+    <w:p>
+      <w:r>
+        <w:t>/*</w:t>
+      </w:r>
+    </w:p>
+    <w:p>
+      <w:r>
+        <w:t>&lt;script&gt;</w:t>
+      </w:r>
+    </w:p>
+    <w:p>
+      <w:r>
+        <w:t xml:space="preserve">    </w:t>
+      </w:r>
+      <w:proofErr w:type="gramStart"/>
+      <w:r>
+        <w:t>fetch( ...</w:t>
+      </w:r>
+      <w:proofErr w:type="gramEnd"/>
+      <w:r>
+        <w:t xml:space="preserve"> )</w:t>
+      </w:r>
+    </w:p>
+    <w:p>
+      <w:r>
+        <w:t>&lt;/script&gt;</w:t>
+      </w:r>
+    </w:p>
+    <w:p>
+      <w:r>
+        <w:t>*/</w:t>
+      </w:r>
+    </w:p>
+    <w:p>
+      <w:r>
         <w:lastRenderedPageBreak/>
-        <w:t>This will poison the cache, albeit with an infinite redirect back to your script. You can confirm this by viewing the script in a browser and studying the </w:t>
-      </w:r>
-      <w:r>
-        <w:rPr>
-          <w:b/>
-          <w:bCs/>
-        </w:rPr>
-        <w:t>Network</w:t>
-      </w:r>
-      <w:r>
-        <w:t> tab in the developer tools.</w:t>
-      </w:r>
-    </w:p>
-    <w:p>
-      <w:pPr>
-        <w:rPr>
-          <w:b/>
-          <w:bCs/>
-        </w:rPr>
-      </w:pPr>
-      <w:r>
-        <w:rPr>
-          <w:b/>
-          <w:bCs/>
-        </w:rPr>
-        <w:t>Note</w:t>
-      </w:r>
-    </w:p>
-    <w:p>
-      <w:r>
-        <w:t>You need to trigger the follow-up request via a top-level navigation to the target domain. Due to the way browsers partition their cache, issuing a cross-domain request using </w:t>
+        <w:t>When the browser loads the page as HTML, it will only execute the JavaScript in the &lt;script&gt; tags. When it eventually loads this in a JavaScript context, it will only execute the </w:t>
       </w:r>
       <w:proofErr w:type="gramStart"/>
       <w:r>
-        <w:t>fetch(</w:t>
+        <w:t>alert(</w:t>
       </w:r>
       <w:proofErr w:type="gramEnd"/>
       <w:r>
-        <w:t>) will poison the wrong cache.</w:t>
-      </w:r>
-    </w:p>
-    <w:p>
-      <w:pPr>
-        <w:rPr>
-          <w:b/>
-          <w:bCs/>
-        </w:rPr>
-      </w:pPr>
-      <w:r>
-        <w:rPr>
-          <w:b/>
-          <w:bCs/>
-        </w:rPr>
-        <w:t>Triggering the resource import</w:t>
-      </w:r>
-    </w:p>
-    <w:p>
-      <w:r>
-        <w:t>Sending your victim into an infinite loop may be mildly irritating, but it's not much of an exploit. You now need to further develop your script so that when the browser returns having already poisoned its cache, it is navigated to a page on the vulnerable site that will trigger the resource import. This is easily achieved using conditional statements to execute different code depending on whether the browser window has viewed your script already.</w:t>
-      </w:r>
-    </w:p>
-    <w:p>
-      <w:r>
-        <w:t>When the browser attempts to import the resource on the target site, it will use its poisoned cache entry and be redirected back to your malicious page for a third time.</w:t>
-      </w:r>
-    </w:p>
-    <w:p>
-      <w:pPr>
-        <w:rPr>
-          <w:b/>
-          <w:bCs/>
-        </w:rPr>
-      </w:pPr>
-      <w:r>
-        <w:rPr>
-          <w:b/>
-          <w:bCs/>
-        </w:rPr>
-        <w:t>Delivering a payload</w:t>
-      </w:r>
-    </w:p>
-    <w:p>
-      <w:r>
-        <w:t>At this stage, you've laid the foundations for an attack, but the final challenge is working out how to deliver a potentially harmful payload.</w:t>
-      </w:r>
-    </w:p>
-    <w:p>
-      <w:r>
-        <w:t>Initially, the victim's browser loads your malicious page as HTML and executes the nested JavaScript in the context of your own domain. When it eventually attempts to import the JavaScript resource on the target domain and gets redirected to your malicious page, you'll notice that the script doesn't execute. This is because you're still serving HTML when the browser is expecting JavaScript.</w:t>
-      </w:r>
-    </w:p>
-    <w:p>
-      <w:r>
-        <w:t>For an actual exploit, you need a way to serve plain JavaScript from the same endpoint, while ensuring that this only executes at this final stage to avoid interfering with the setup requests.</w:t>
-      </w:r>
-    </w:p>
-    <w:p>
-      <w:r>
-        <w:t>One possible approach is to create a polyglot payload by wrapping the HTML in JavaScript comments:</w:t>
-      </w:r>
-    </w:p>
-    <w:p>
-      <w:proofErr w:type="gramStart"/>
-      <w:r>
-        <w:t>alert(</w:t>
-      </w:r>
-      <w:proofErr w:type="gramEnd"/>
-      <w:r>
-        <w:t>1);</w:t>
-      </w:r>
-    </w:p>
-    <w:p>
-      <w:r>
-        <w:t>/*</w:t>
-      </w:r>
-    </w:p>
-    <w:p>
-      <w:r>
-        <w:t>&lt;script&gt;</w:t>
-      </w:r>
-    </w:p>
-    <w:p>
-      <w:r>
-        <w:t xml:space="preserve">    </w:t>
-      </w:r>
-      <w:proofErr w:type="gramStart"/>
-      <w:r>
-        <w:t>fetch( ...</w:t>
-      </w:r>
-      <w:proofErr w:type="gramEnd"/>
-      <w:r>
-        <w:t xml:space="preserve"> )</w:t>
-      </w:r>
-    </w:p>
-    <w:p>
-      <w:r>
-        <w:t>&lt;/script&gt;</w:t>
-      </w:r>
-    </w:p>
-    <w:p>
-      <w:r>
-        <w:t>*/</w:t>
-      </w:r>
-    </w:p>
-    <w:p>
-      <w:r>
-        <w:t>When the browser loads the page as HTML, it will only execute the JavaScript in the &lt;script&gt; tags. When it eventually loads this in a JavaScript context, it will only execute the </w:t>
-      </w:r>
-      <w:proofErr w:type="gramStart"/>
-      <w:r>
-        <w:t>alert(</w:t>
-      </w:r>
-      <w:proofErr w:type="gramEnd"/>
-      <w:r>
         <w:t>) payload, treating the rest of the content as arbitrary developer comments.</w:t>
       </w:r>
     </w:p>
     <w:p>
       <w:r>
-        <w:lastRenderedPageBreak/>
         <w:t>For more information about how we found this vulnerability in the wild, check out </w:t>
       </w:r>
       <w:hyperlink r:id="rId29" w:anchor="cisco" w:history="1">
@@ -2318,7 +2396,11 @@
     </w:p>
     <w:p>
       <w:r>
-        <w:t>Servers are commonly configured with a read timeout. If they don't receive any more data for a certain amount of time, they treat the request as complete and issue a response, regardless of how many bytes they were told to expect. Pause-based desync vulnerabilities can occur when a server times out a request but leaves the connection open for reuse. Given the right conditions, this behavior can provide an alternative vector for both server-side and client-side desync attacks.</w:t>
+        <w:t xml:space="preserve">Servers are commonly configured with a read timeout. If they don't receive any more data for a certain amount of time, they treat the request as complete and issue a response, regardless of how many bytes they were told to expect. Pause-based desync vulnerabilities can occur when a server </w:t>
+      </w:r>
+      <w:r>
+        <w:lastRenderedPageBreak/>
+        <w:t>times out a request but leaves the connection open for reuse. Given the right conditions, this behavior can provide an alternative vector for both server-side and client-side desync attacks.</w:t>
       </w:r>
     </w:p>
     <w:p>
@@ -2338,7 +2420,6 @@
     </w:p>
     <w:p>
       <w:r>
-        <w:lastRenderedPageBreak/>
         <w:t>You can potentially use the pause-based technique to elicit </w:t>
       </w:r>
       <w:hyperlink r:id="rId30" w:history="1">
@@ -2542,6 +2623,7 @@
     </w:p>
     <w:p>
       <w:r>
+        <w:lastRenderedPageBreak/>
         <w:t>At this point, we have effectively achieved a CL.0 desync, poisoning the front-end/back-end connection with a request prefix.</w:t>
       </w:r>
       <w:r>
@@ -2563,7 +2645,6 @@
           <w:b/>
           <w:bCs/>
         </w:rPr>
-        <w:lastRenderedPageBreak/>
         <w:t>** APACHE version &lt; 2.4.53 is very often vulnerable to this</w:t>
       </w:r>
       <w:r>
@@ -2883,6 +2964,7 @@
       </w:pPr>
       <w:proofErr w:type="spellStart"/>
       <w:r>
+        <w:lastRenderedPageBreak/>
         <w:t>followUp</w:t>
       </w:r>
       <w:proofErr w:type="spellEnd"/>
@@ -2926,7 +3008,6 @@
         </w:numPr>
       </w:pPr>
       <w:r>
-        <w:lastRenderedPageBreak/>
         <w:t>Ensure that you're logging all responses to the results table:</w:t>
       </w:r>
     </w:p>
@@ -5150,6 +5231,7 @@
   <w:style w:type="character" w:default="1" w:styleId="DefaultParagraphFont">
     <w:name w:val="Default Paragraph Font"/>
     <w:uiPriority w:val="1"/>
+    <w:semiHidden/>
     <w:unhideWhenUsed/>
   </w:style>
   <w:style w:type="table" w:default="1" w:styleId="TableNormal">
@@ -5496,6 +5578,18 @@
       <w:szCs w:val="24"/>
     </w:rPr>
   </w:style>
+  <w:style w:type="character" w:styleId="FollowedHyperlink">
+    <w:name w:val="FollowedHyperlink"/>
+    <w:basedOn w:val="DefaultParagraphFont"/>
+    <w:uiPriority w:val="99"/>
+    <w:semiHidden/>
+    <w:unhideWhenUsed/>
+    <w:rsid w:val="00E56062"/>
+    <w:rPr>
+      <w:color w:val="96607D" w:themeColor="followedHyperlink"/>
+      <w:u w:val="single"/>
+    </w:rPr>
+  </w:style>
 </w:styles>
 </file>
 

</xml_diff>